<commit_message>
Updated with Visa status
</commit_message>
<xml_diff>
--- a/files/david-padilla.docx
+++ b/files/david-padilla.docx
@@ -1678,8 +1678,6 @@
           <w:sz w:val="20"/>
         </w:rPr>
       </w:pPr>
-      <w:bookmarkStart w:id="0" w:name="_GoBack"/>
-      <w:bookmarkEnd w:id="0"/>
     </w:p>
     <w:p>
       <w:pPr>
@@ -2487,6 +2485,154 @@
           <w:color w:val="262626"/>
           <w:sz w:val="22"/>
           <w:szCs w:val="28"/>
+        </w:rPr>
+      </w:pPr>
+    </w:p>
+    <w:p>
+      <w:pPr>
+        <w:widowControl w:val="0"/>
+        <w:autoSpaceDE w:val="0"/>
+        <w:autoSpaceDN w:val="0"/>
+        <w:adjustRightInd w:val="0"/>
+        <w:rPr>
+          <w:rFonts w:ascii="Helvetica Neue Medium" w:hAnsi="Helvetica Neue Medium" w:cs="Helvetica Neue Medium"/>
+          <w:color w:val="262626"/>
+          <w:sz w:val="52"/>
+          <w:szCs w:val="60"/>
+        </w:rPr>
+      </w:pPr>
+      <w:r>
+        <w:rPr>
+          <w:rFonts w:ascii="Helvetica Neue Medium" w:hAnsi="Helvetica Neue Medium" w:cs="Helvetica Neue Medium"/>
+          <w:color w:val="262626"/>
+          <w:sz w:val="52"/>
+          <w:szCs w:val="60"/>
+        </w:rPr>
+        <w:t>Visa Status</w:t>
+      </w:r>
+    </w:p>
+    <w:p>
+      <w:pPr>
+        <w:rPr>
+          <w:rFonts w:ascii="Helvetica Neue" w:hAnsi="Helvetica Neue" w:cs="Helvetica Neue"/>
+          <w:color w:val="262626"/>
+          <w:sz w:val="20"/>
+        </w:rPr>
+      </w:pPr>
+      <w:r>
+        <w:rPr>
+          <w:rFonts w:ascii="Helvetica Neue" w:hAnsi="Helvetica Neue" w:cs="Helvetica Neue"/>
+          <w:color w:val="262626"/>
+          <w:sz w:val="20"/>
+        </w:rPr>
+        <w:t xml:space="preserve">I </w:t>
+      </w:r>
+      <w:r>
+        <w:rPr>
+          <w:rFonts w:ascii="Helvetica Neue" w:hAnsi="Helvetica Neue" w:cs="Helvetica Neue"/>
+          <w:color w:val="262626"/>
+          <w:sz w:val="20"/>
+        </w:rPr>
+        <w:t>have</w:t>
+      </w:r>
+      <w:r>
+        <w:rPr>
+          <w:rFonts w:ascii="Helvetica Neue" w:hAnsi="Helvetica Neue" w:cs="Helvetica Neue"/>
+          <w:color w:val="262626"/>
+          <w:sz w:val="20"/>
+        </w:rPr>
+        <w:t xml:space="preserve"> a B1/B2 </w:t>
+      </w:r>
+      <w:r>
+        <w:rPr>
+          <w:rFonts w:ascii="Helvetica Neue" w:hAnsi="Helvetica Neue" w:cs="Helvetica Neue"/>
+          <w:color w:val="262626"/>
+          <w:sz w:val="20"/>
+        </w:rPr>
+        <w:t xml:space="preserve">Visa </w:t>
+      </w:r>
+      <w:r>
+        <w:rPr>
+          <w:rFonts w:ascii="Helvetica Neue" w:hAnsi="Helvetica Neue" w:cs="Helvetica Neue"/>
+          <w:color w:val="262626"/>
+          <w:sz w:val="20"/>
+        </w:rPr>
+        <w:t>that allows me to visit the US for</w:t>
+      </w:r>
+      <w:r>
+        <w:rPr>
+          <w:rFonts w:ascii="Helvetica Neue" w:hAnsi="Helvetica Neue" w:cs="Helvetica Neue"/>
+          <w:color w:val="262626"/>
+          <w:sz w:val="20"/>
+        </w:rPr>
+        <w:t xml:space="preserve"> periods</w:t>
+      </w:r>
+      <w:r>
+        <w:rPr>
+          <w:rFonts w:ascii="Helvetica Neue" w:hAnsi="Helvetica Neue" w:cs="Helvetica Neue"/>
+          <w:color w:val="262626"/>
+          <w:sz w:val="20"/>
+        </w:rPr>
+        <w:t xml:space="preserve"> as l</w:t>
+      </w:r>
+      <w:bookmarkStart w:id="0" w:name="_GoBack"/>
+      <w:bookmarkEnd w:id="0"/>
+      <w:r>
+        <w:rPr>
+          <w:rFonts w:ascii="Helvetica Neue" w:hAnsi="Helvetica Neue" w:cs="Helvetica Neue"/>
+          <w:color w:val="262626"/>
+          <w:sz w:val="20"/>
+        </w:rPr>
+        <w:t>ong as 6 months.</w:t>
+      </w:r>
+    </w:p>
+    <w:p>
+      <w:pPr>
+        <w:rPr>
+          <w:rFonts w:ascii="Helvetica Neue" w:hAnsi="Helvetica Neue" w:cs="Helvetica Neue"/>
+          <w:color w:val="262626"/>
+          <w:sz w:val="20"/>
+        </w:rPr>
+      </w:pPr>
+    </w:p>
+    <w:p>
+      <w:pPr>
+        <w:rPr>
+          <w:rFonts w:ascii="Helvetica Neue" w:hAnsi="Helvetica Neue" w:cs="Helvetica Neue"/>
+          <w:color w:val="262626"/>
+          <w:sz w:val="20"/>
+        </w:rPr>
+      </w:pPr>
+      <w:r>
+        <w:rPr>
+          <w:rFonts w:ascii="Helvetica Neue" w:hAnsi="Helvetica Neue" w:cs="Helvetica Neue"/>
+          <w:color w:val="262626"/>
+          <w:sz w:val="20"/>
+        </w:rPr>
+        <w:t>I am also e</w:t>
+      </w:r>
+      <w:r>
+        <w:rPr>
+          <w:rFonts w:ascii="Helvetica Neue" w:hAnsi="Helvetica Neue" w:cs="Helvetica Neue"/>
+          <w:color w:val="262626"/>
+          <w:sz w:val="20"/>
+        </w:rPr>
+        <w:t>ligible for a TN-1 Visa that would allow me to relocate permanently to the US.</w:t>
+      </w:r>
+    </w:p>
+    <w:p>
+      <w:pPr>
+        <w:rPr>
+          <w:rFonts w:ascii="Helvetica Neue" w:hAnsi="Helvetica Neue" w:cs="Helvetica Neue"/>
+          <w:color w:val="262626"/>
+          <w:sz w:val="20"/>
+        </w:rPr>
+      </w:pPr>
+    </w:p>
+    <w:p>
+      <w:pPr>
+        <w:rPr>
+          <w:sz w:val="20"/>
         </w:rPr>
       </w:pPr>
     </w:p>
@@ -3044,7 +3190,6 @@
   <w:style w:type="character" w:default="1" w:styleId="DefaultParagraphFont">
     <w:name w:val="Default Paragraph Font"/>
     <w:uiPriority w:val="1"/>
-    <w:semiHidden/>
     <w:unhideWhenUsed/>
   </w:style>
   <w:style w:type="table" w:default="1" w:styleId="TableNormal">
@@ -3241,7 +3386,6 @@
   <w:style w:type="character" w:default="1" w:styleId="DefaultParagraphFont">
     <w:name w:val="Default Paragraph Font"/>
     <w:uiPriority w:val="1"/>
-    <w:semiHidden/>
     <w:unhideWhenUsed/>
   </w:style>
   <w:style w:type="table" w:default="1" w:styleId="TableNormal">

</xml_diff>